<commit_message>
video demo, and updated assignment doc
</commit_message>
<xml_diff>
--- a/A1/Text Retrieval and Search Engine (CP423) - Assignment 1.docx
+++ b/A1/Text Retrieval and Search Engine (CP423) - Assignment 1.docx
@@ -7,14 +7,14 @@
         <w:pStyle w:val="Title"/>
         <w:jc w:val="center"/>
         <w:rPr>
-          <w:sz w:val="48"/>
-          <w:szCs w:val="48"/>
+          <w:sz w:val="40"/>
+          <w:szCs w:val="40"/>
         </w:rPr>
       </w:pPr>
       <w:r>
         <w:rPr>
-          <w:sz w:val="48"/>
-          <w:szCs w:val="48"/>
+          <w:sz w:val="40"/>
+          <w:szCs w:val="40"/>
         </w:rPr>
         <w:t>Text Retrieval &amp; Search Engine (CP423)</w:t>
       </w:r>
@@ -24,14 +24,14 @@
         <w:pStyle w:val="Title"/>
         <w:jc w:val="center"/>
         <w:rPr>
-          <w:sz w:val="48"/>
-          <w:szCs w:val="48"/>
+          <w:sz w:val="40"/>
+          <w:szCs w:val="40"/>
         </w:rPr>
       </w:pPr>
       <w:r>
         <w:rPr>
-          <w:sz w:val="48"/>
-          <w:szCs w:val="48"/>
+          <w:sz w:val="40"/>
+          <w:szCs w:val="40"/>
         </w:rPr>
         <w:t>Assignment 1</w:t>
       </w:r>
@@ -45,6 +45,9 @@
       </w:r>
     </w:p>
     <w:p>
+      <w:pPr>
+        <w:spacing w:after="0"/>
+      </w:pPr>
       <w:r>
         <w:t>Brandon Parker – 191593730</w:t>
       </w:r>
@@ -99,7 +102,15 @@
     </w:p>
     <w:p>
       <w:r>
-        <w:t xml:space="preserve">Queries are submitted by the user after loading the inverted index. First, the user inputs the number of queries; then, their chosen keywords; and finally, their operators to be inserted into the keywords. For example, “cat, dog, bird” and “AND OR NOT” would become “cat AND dog OR NOT bird”. After inputting the query, the program first strips the input of any non-alpha characters, casts them to lowercase, and filters out stop words. Then the operators are stripped, split into an array and checked for any invalid operators which will be removed. </w:t>
+        <w:t xml:space="preserve">Queries are submitted by the user after loading the inverted index. First, the user inputs the number of queries; then, their chosen keywords; and finally, their operators to be inserted into the keywords. For example, “cat, dog, bird” and “AND OR NOT” would become “cat AND dog OR NOT bird”. After inputting the query, the program first strips the input of any non-alpha characters, casts them to lowercase, and filters out stop words. Then the operators are stripped, split into an </w:t>
+      </w:r>
+      <w:proofErr w:type="gramStart"/>
+      <w:r>
+        <w:t>array</w:t>
+      </w:r>
+      <w:proofErr w:type="gramEnd"/>
+      <w:r>
+        <w:t xml:space="preserve"> and checked for any invalid operators which will be removed. </w:t>
       </w:r>
       <w:r>
         <w:t>Finally,</w:t>
@@ -160,11 +171,7 @@
         <w:t>library</w:t>
       </w:r>
       <w:r>
-        <w:t xml:space="preserve">. As always, handling user inputs posed challenges, requiring anticipation of unexpected scenarios that could arise. The most intriguing aspect centered around the depth of normalization possibilities. While removing stop words is a common step, the process opens doors to </w:t>
-      </w:r>
-      <w:r>
-        <w:lastRenderedPageBreak/>
-        <w:t>considerations such as character retention, prefix and suffix adjustments, and other avenues for enhancing the search algorithm. It's a realm filled with diverse paths for optimization and improvement.</w:t>
+        <w:t>. As always, handling user inputs posed challenges, requiring anticipation of unexpected scenarios that could arise. The most intriguing aspect centered around the depth of normalization possibilities. While removing stop words is a common step, the process opens doors to considerations such as character retention, prefix and suffix adjustments, and other avenues for enhancing the search algorithm. It's a realm filled with diverse paths for optimization and improvement.</w:t>
       </w:r>
     </w:p>
     <w:sectPr>

</xml_diff>